<commit_message>
come editing changes to grouping: red text is comments (to be removed) blue is changes.
</commit_message>
<xml_diff>
--- a/FGCS-2019/submission-2-info/FGCS_reviewer_comments.docx
+++ b/FGCS-2019/submission-2-info/FGCS_reviewer_comments.docx
@@ -198,9 +198,23 @@
         <w:t xml:space="preserve"> needing to know anything about the structure of the graph. This is to counter W7 below.</w:t>
       </w:r>
     </w:p>
-    <w:p/>
-    <w:p>
-      <w:r>
+    <w:p>
+      <w:pPr>
+        <w:rPr>
+          <w:color w:val="00B0F0"/>
+        </w:rPr>
+      </w:pPr>
+      <w:r>
+        <w:rPr>
+          <w:color w:val="00B0F0"/>
+        </w:rPr>
+        <w:t>Action: PM</w:t>
+      </w:r>
+    </w:p>
+    <w:p/>
+    <w:p>
+      <w:r>
+        <w:lastRenderedPageBreak/>
         <w:t xml:space="preserve">W2: Definitions of two crucial elements are </w:t>
       </w:r>
       <w:proofErr w:type="gramStart"/>
@@ -225,11 +239,7 @@
       </w:r>
       <w:proofErr w:type="gramEnd"/>
       <w:r>
-        <w:t xml:space="preserve"> any </w:t>
-      </w:r>
-      <w:r>
-        <w:lastRenderedPageBreak/>
-        <w:t xml:space="preserve">knowledge that there exists a path between the nodes in </w:t>
+        <w:t xml:space="preserve"> any knowledge that there exists a path between the nodes in </w:t>
       </w:r>
       <w:proofErr w:type="spellStart"/>
       <w:r>
@@ -329,6 +339,92 @@
         <w:t xml:space="preserve"> </w:t>
       </w:r>
     </w:p>
+    <w:p>
+      <w:pPr>
+        <w:rPr>
+          <w:color w:val="ED7D31" w:themeColor="accent2"/>
+        </w:rPr>
+      </w:pPr>
+      <w:r>
+        <w:rPr>
+          <w:color w:val="ED7D31" w:themeColor="accent2"/>
+        </w:rPr>
+        <w:t>Identify connected components</w:t>
+      </w:r>
+      <w:proofErr w:type="gramStart"/>
+      <w:r>
+        <w:rPr>
+          <w:color w:val="ED7D31" w:themeColor="accent2"/>
+        </w:rPr>
+        <w:t>,  cluster</w:t>
+      </w:r>
+      <w:proofErr w:type="gramEnd"/>
+      <w:r>
+        <w:rPr>
+          <w:color w:val="ED7D31" w:themeColor="accent2"/>
+        </w:rPr>
+        <w:t xml:space="preserve"> </w:t>
+      </w:r>
+      <w:proofErr w:type="spellStart"/>
+      <w:r>
+        <w:rPr>
+          <w:color w:val="ED7D31" w:themeColor="accent2"/>
+        </w:rPr>
+        <w:t>elemetsn</w:t>
+      </w:r>
+      <w:proofErr w:type="spellEnd"/>
+      <w:r>
+        <w:rPr>
+          <w:color w:val="ED7D31" w:themeColor="accent2"/>
+        </w:rPr>
+        <w:t xml:space="preserve"> of </w:t>
+      </w:r>
+      <w:proofErr w:type="spellStart"/>
+      <w:r>
+        <w:rPr>
+          <w:color w:val="ED7D31" w:themeColor="accent2"/>
+        </w:rPr>
+        <w:t>V_gr</w:t>
+      </w:r>
+      <w:proofErr w:type="spellEnd"/>
+      <w:r>
+        <w:rPr>
+          <w:color w:val="ED7D31" w:themeColor="accent2"/>
+        </w:rPr>
+        <w:t xml:space="preserve"> a</w:t>
+      </w:r>
+      <w:r>
+        <w:rPr>
+          <w:color w:val="ED7D31" w:themeColor="accent2"/>
+        </w:rPr>
+        <w:t xml:space="preserve">ccording to the connected components that they are part of. </w:t>
+      </w:r>
+      <w:r>
+        <w:rPr>
+          <w:color w:val="ED7D31" w:themeColor="accent2"/>
+        </w:rPr>
+        <w:t xml:space="preserve">Don’t call clustering. </w:t>
+      </w:r>
+    </w:p>
+    <w:p>
+      <w:pPr>
+        <w:rPr>
+          <w:color w:val="ED7D31" w:themeColor="accent2"/>
+        </w:rPr>
+      </w:pPr>
+      <w:r>
+        <w:rPr>
+          <w:color w:val="ED7D31" w:themeColor="accent2"/>
+        </w:rPr>
+        <w:t xml:space="preserve">Action: JWB – write a </w:t>
+      </w:r>
+      <w:r>
+        <w:rPr>
+          <w:color w:val="ED7D31" w:themeColor="accent2"/>
+        </w:rPr>
+        <w:t xml:space="preserve">section on this: show that groups don’t interfere with each other. </w:t>
+      </w:r>
+    </w:p>
     <w:p/>
     <w:p>
       <w:r>
@@ -364,12 +460,38 @@
         <w:t>anonymisation</w:t>
       </w:r>
       <w:proofErr w:type="spellEnd"/>
+      <w:proofErr w:type="gramStart"/>
+      <w:r>
+        <w:rPr>
+          <w:color w:val="00B0F0"/>
+        </w:rPr>
+        <w:t>.</w:t>
+      </w:r>
+      <w:r>
+        <w:rPr>
+          <w:color w:val="00B0F0"/>
+        </w:rPr>
+        <w:t>.</w:t>
+      </w:r>
+      <w:proofErr w:type="gramEnd"/>
       <w:r>
         <w:rPr>
           <w:color w:val="00B0F0"/>
         </w:rPr>
         <w:t xml:space="preserve"> </w:t>
       </w:r>
+      <w:r>
+        <w:rPr>
+          <w:color w:val="00B0F0"/>
+        </w:rPr>
+        <w:t>That’s one option, but not the only one.</w:t>
+      </w:r>
+      <w:r>
+        <w:rPr>
+          <w:color w:val="00B0F0"/>
+        </w:rPr>
+        <w:t xml:space="preserve"> We should make that clear</w:t>
+      </w:r>
     </w:p>
     <w:p>
       <w:pPr>
@@ -571,6 +693,12 @@
         </w:rPr>
         <w:t xml:space="preserve"> paper where we deal with this via a proposed confidentiality and relevance ranking for each node. </w:t>
       </w:r>
+      <w:r>
+        <w:rPr>
+          <w:color w:val="00B0F0"/>
+        </w:rPr>
+        <w:t xml:space="preserve"> Utility. </w:t>
+      </w:r>
     </w:p>
     <w:p/>
     <w:p>
@@ -756,6 +884,12 @@
         </w:rPr>
         <w:t>and that we want to restrict ourselves here.</w:t>
       </w:r>
+      <w:r>
+        <w:rPr>
+          <w:color w:val="00B0F0"/>
+        </w:rPr>
+        <w:t xml:space="preserve"> Act that this is an alternative idea. </w:t>
+      </w:r>
     </w:p>
     <w:p>
       <w:pPr>
@@ -771,6 +905,20 @@
         <w:t xml:space="preserve">In conclusions we could point forward to next paper. </w:t>
       </w:r>
     </w:p>
+    <w:p>
+      <w:pPr>
+        <w:outlineLvl w:val="0"/>
+        <w:rPr>
+          <w:color w:val="00B0F0"/>
+        </w:rPr>
+      </w:pPr>
+      <w:r>
+        <w:rPr>
+          <w:color w:val="00B0F0"/>
+        </w:rPr>
+        <w:t>Action: JWB</w:t>
+      </w:r>
+    </w:p>
     <w:p/>
     <w:p>
       <w:r>
@@ -934,7 +1082,19 @@
         <w:rPr>
           <w:color w:val="00B0F0"/>
         </w:rPr>
-        <w:t xml:space="preserve">replacement violates the graph? Drop the diagram? </w:t>
+        <w:t>replacement violates the graph</w:t>
+      </w:r>
+      <w:r>
+        <w:rPr>
+          <w:color w:val="00B0F0"/>
+        </w:rPr>
+        <w:t xml:space="preserve"> properties</w:t>
+      </w:r>
+      <w:r>
+        <w:rPr>
+          <w:color w:val="00B0F0"/>
+        </w:rPr>
+        <w:t xml:space="preserve">? Drop the diagram? </w:t>
       </w:r>
       <w:proofErr w:type="spellStart"/>
       <w:r>
@@ -957,6 +1117,27 @@
           <w:color w:val="00B0F0"/>
         </w:rPr>
       </w:pPr>
+      <w:r>
+        <w:rPr>
+          <w:color w:val="00B0F0"/>
+        </w:rPr>
+        <w:t xml:space="preserve">Action: </w:t>
+      </w:r>
+      <w:proofErr w:type="spellStart"/>
+      <w:r>
+        <w:rPr>
+          <w:color w:val="00B0F0"/>
+        </w:rPr>
+        <w:t>jwb</w:t>
+      </w:r>
+      <w:proofErr w:type="spellEnd"/>
+    </w:p>
+    <w:p>
+      <w:pPr>
+        <w:rPr>
+          <w:color w:val="00B0F0"/>
+        </w:rPr>
+      </w:pPr>
     </w:p>
     <w:p>
       <w:r>
@@ -1065,205 +1246,311 @@
           <w:color w:val="00B0F0"/>
         </w:rPr>
         <w:t>Attached is a paper to provide some inspiration as to what the reviewer wants here.</w:t>
+      </w:r>
+    </w:p>
+    <w:p>
+      <w:r>
+        <w:t>Action: PM</w:t>
+      </w:r>
+    </w:p>
+    <w:p/>
+    <w:p>
+      <w:r>
+        <w:t xml:space="preserve">W6: Definition 6 on homogenous grouping is not re-constructed based on </w:t>
+      </w:r>
+      <w:proofErr w:type="spellStart"/>
+      <w:r>
+        <w:t>outcut</w:t>
+      </w:r>
+      <w:proofErr w:type="spellEnd"/>
+      <w:r>
+        <w:t xml:space="preserve"> and </w:t>
+      </w:r>
+      <w:proofErr w:type="spellStart"/>
+      <w:r>
+        <w:t>incut</w:t>
+      </w:r>
+      <w:proofErr w:type="spellEnd"/>
+      <w:r>
+        <w:t xml:space="preserve"> definitions considered earlier. Again </w:t>
+      </w:r>
+      <w:proofErr w:type="spellStart"/>
+      <w:r>
+        <w:t>incut</w:t>
+      </w:r>
+      <w:proofErr w:type="spellEnd"/>
+      <w:r>
+        <w:t xml:space="preserve"> and </w:t>
+      </w:r>
+      <w:proofErr w:type="spellStart"/>
+      <w:r>
+        <w:t>outcut</w:t>
+      </w:r>
+      <w:proofErr w:type="spellEnd"/>
+      <w:r>
+        <w:t xml:space="preserve"> are not highlighted in the Figure to understand their definitions</w:t>
+      </w:r>
+      <w:proofErr w:type="gramStart"/>
+      <w:r>
+        <w:t>, ,making</w:t>
+      </w:r>
+      <w:proofErr w:type="gramEnd"/>
+      <w:r>
+        <w:t xml:space="preserve"> the definitions very hard to read. There is a lingering comment in this definition. </w:t>
+      </w:r>
+    </w:p>
+    <w:p/>
+    <w:p>
+      <w:pPr>
+        <w:rPr>
+          <w:color w:val="00B0F0"/>
+        </w:rPr>
+      </w:pPr>
+      <w:r>
+        <w:rPr>
+          <w:color w:val="00B0F0"/>
+        </w:rPr>
+        <w:t>Do this</w:t>
+      </w:r>
+      <w:r>
+        <w:rPr>
+          <w:color w:val="00B0F0"/>
+        </w:rPr>
+        <w:t xml:space="preserve"> reconstruction</w:t>
+      </w:r>
+      <w:r>
+        <w:rPr>
+          <w:color w:val="00B0F0"/>
+        </w:rPr>
+        <w:t>.</w:t>
+      </w:r>
+      <w:r>
+        <w:rPr>
+          <w:color w:val="00B0F0"/>
+        </w:rPr>
+        <w:t xml:space="preserve"> Highlight </w:t>
+      </w:r>
+      <w:proofErr w:type="spellStart"/>
+      <w:r>
+        <w:rPr>
+          <w:color w:val="00B0F0"/>
+        </w:rPr>
+        <w:t>incut</w:t>
+      </w:r>
+      <w:proofErr w:type="spellEnd"/>
+      <w:r>
+        <w:rPr>
+          <w:color w:val="00B0F0"/>
+        </w:rPr>
+        <w:t xml:space="preserve"> and </w:t>
+      </w:r>
+      <w:proofErr w:type="spellStart"/>
+      <w:r>
+        <w:rPr>
+          <w:color w:val="00B0F0"/>
+        </w:rPr>
+        <w:t>outcut</w:t>
+      </w:r>
+      <w:proofErr w:type="spellEnd"/>
+      <w:r>
+        <w:rPr>
+          <w:color w:val="00B0F0"/>
+        </w:rPr>
+        <w:t xml:space="preserve"> in figures 6(b) and 6(c). </w:t>
+      </w:r>
+    </w:p>
+    <w:p>
+      <w:pPr>
+        <w:rPr>
+          <w:color w:val="00B0F0"/>
+        </w:rPr>
+      </w:pPr>
+      <w:r>
+        <w:rPr>
+          <w:color w:val="00B0F0"/>
+        </w:rPr>
+        <w:t>Action:</w:t>
       </w:r>
       <w:bookmarkStart w:id="0" w:name="_GoBack"/>
       <w:bookmarkEnd w:id="0"/>
-    </w:p>
-    <w:p/>
-    <w:p>
-      <w:r>
-        <w:t xml:space="preserve">W6: Definition 6 on homogenous grouping is not re-constructed based on </w:t>
-      </w:r>
-      <w:proofErr w:type="spellStart"/>
-      <w:r>
-        <w:t>outcut</w:t>
-      </w:r>
-      <w:proofErr w:type="spellEnd"/>
-      <w:r>
-        <w:t xml:space="preserve"> and </w:t>
-      </w:r>
-      <w:proofErr w:type="spellStart"/>
-      <w:r>
-        <w:t>incut</w:t>
-      </w:r>
-      <w:proofErr w:type="spellEnd"/>
-      <w:r>
-        <w:t xml:space="preserve"> definitions considered earlier. Again </w:t>
-      </w:r>
-      <w:proofErr w:type="spellStart"/>
-      <w:r>
-        <w:t>incut</w:t>
-      </w:r>
-      <w:proofErr w:type="spellEnd"/>
-      <w:r>
-        <w:t xml:space="preserve"> and </w:t>
-      </w:r>
-      <w:proofErr w:type="spellStart"/>
-      <w:r>
-        <w:t>outcut</w:t>
-      </w:r>
-      <w:proofErr w:type="spellEnd"/>
-      <w:r>
-        <w:t xml:space="preserve"> are not highlighted in the Figure to understand their definitions</w:t>
+      <w:r>
+        <w:rPr>
+          <w:color w:val="00B0F0"/>
+        </w:rPr>
+        <w:t xml:space="preserve"> JWB</w:t>
+      </w:r>
+    </w:p>
+    <w:p/>
+    <w:p/>
+    <w:p>
+      <w:r>
+        <w:t xml:space="preserve">W7: Related Work: </w:t>
+      </w:r>
+    </w:p>
+    <w:p/>
+    <w:p>
+      <w:r>
+        <w:t xml:space="preserve">1. It is not obvious why in Zoom the user has to have an understanding of workflow structure while this is not the case in their approach. In their approach also the user is selecting nodes and activities to eliminate (similar to selecting relevant workflow modules). Similar to Zoom, the paper considers validity of the provenance graph, except this paper is </w:t>
+      </w:r>
+      <w:proofErr w:type="spellStart"/>
+      <w:r>
+        <w:t>speciifc</w:t>
+      </w:r>
+      <w:proofErr w:type="spellEnd"/>
+      <w:r>
+        <w:t xml:space="preserve"> to PROV semantics. </w:t>
+      </w:r>
+    </w:p>
+    <w:p/>
+    <w:p>
+      <w:pPr>
+        <w:rPr>
+          <w:color w:val="00B0F0"/>
+        </w:rPr>
+      </w:pPr>
+      <w:r>
+        <w:rPr>
+          <w:color w:val="00B0F0"/>
+        </w:rPr>
+        <w:t xml:space="preserve">If we do as I suggest in answer to W3, this point has less weight. </w:t>
+      </w:r>
+    </w:p>
+    <w:p/>
+    <w:p>
+      <w:r>
+        <w:t xml:space="preserve">2. The distinction to compressing provenance graphs [18] is not evident. The proposed technique seems a strategic spin on the lineage by types. More clarification is needed as to who summaries are different than obfuscation or how a result produced by that technique is different than the result produced by path/extend/replace. </w:t>
+      </w:r>
+    </w:p>
+    <w:p/>
+    <w:p>
+      <w:pPr>
+        <w:rPr>
+          <w:color w:val="00B0F0"/>
+        </w:rPr>
+      </w:pPr>
+      <w:r>
+        <w:rPr>
+          <w:color w:val="00B0F0"/>
+        </w:rPr>
+        <w:t xml:space="preserve">[18] This seems to be about grouping multiple graphs by type, similar to our current paper.  </w:t>
+      </w:r>
+    </w:p>
+    <w:p/>
+    <w:p>
+      <w:pPr>
+        <w:outlineLvl w:val="0"/>
+      </w:pPr>
+      <w:r>
+        <w:t>Other comments</w:t>
+      </w:r>
+    </w:p>
+    <w:p/>
+    <w:p>
+      <w:pPr>
+        <w:outlineLvl w:val="0"/>
+      </w:pPr>
+      <w:r>
+        <w:t>Figure 7 (b) e5 should be shaded.</w:t>
+      </w:r>
+    </w:p>
+    <w:p>
+      <w:pPr>
+        <w:outlineLvl w:val="0"/>
+      </w:pPr>
+    </w:p>
+    <w:p>
+      <w:pPr>
+        <w:outlineLvl w:val="0"/>
+        <w:rPr>
+          <w:color w:val="00B0F0"/>
+        </w:rPr>
+      </w:pPr>
+      <w:r>
+        <w:rPr>
+          <w:color w:val="00B0F0"/>
+        </w:rPr>
+        <w:t>Agreed</w:t>
+      </w:r>
+    </w:p>
+    <w:p/>
+    <w:p/>
+    <w:p/>
+    <w:p>
+      <w:r>
+        <w:t>Meeting 17-01-2019</w:t>
+      </w:r>
+    </w:p>
+    <w:p/>
+    <w:p>
+      <w:r>
+        <w:t>Actions:</w:t>
+      </w:r>
+    </w:p>
+    <w:p/>
+    <w:p>
+      <w:pPr>
+        <w:pStyle w:val="ListParagraph"/>
+        <w:numPr>
+          <w:ilvl w:val="0"/>
+          <w:numId w:val="1"/>
+        </w:numPr>
+      </w:pPr>
+      <w:r>
+        <w:t xml:space="preserve">PM: </w:t>
+      </w:r>
+      <w:r>
+        <w:t xml:space="preserve">need algorithm for </w:t>
+      </w:r>
+      <w:proofErr w:type="spellStart"/>
+      <w:r>
+        <w:t>pclos</w:t>
+      </w:r>
+      <w:proofErr w:type="spellEnd"/>
+      <w:r>
+        <w:t xml:space="preserve"> to </w:t>
+      </w:r>
+      <w:proofErr w:type="spellStart"/>
+      <w:r>
+        <w:t>agrue</w:t>
+      </w:r>
+      <w:proofErr w:type="spellEnd"/>
+      <w:r>
+        <w:t xml:space="preserve"> complexity. Is </w:t>
       </w:r>
       <w:proofErr w:type="gramStart"/>
       <w:r>
-        <w:t>, ,making</w:t>
+        <w:t>there  a</w:t>
       </w:r>
       <w:proofErr w:type="gramEnd"/>
       <w:r>
-        <w:t xml:space="preserve"> the definitions very hard to read. There is a lingering comment in this definition. </w:t>
-      </w:r>
-    </w:p>
-    <w:p/>
-    <w:p>
-      <w:pPr>
-        <w:rPr>
-          <w:color w:val="00B0F0"/>
-        </w:rPr>
-      </w:pPr>
-      <w:r>
-        <w:rPr>
-          <w:color w:val="00B0F0"/>
-        </w:rPr>
-        <w:t>Do this</w:t>
-      </w:r>
-      <w:r>
-        <w:rPr>
-          <w:color w:val="00B0F0"/>
-        </w:rPr>
-        <w:t xml:space="preserve"> reconstruction</w:t>
-      </w:r>
-      <w:r>
-        <w:rPr>
-          <w:color w:val="00B0F0"/>
-        </w:rPr>
+        <w:t xml:space="preserve"> dynamic programming argument for lower than </w:t>
+      </w:r>
+      <w:r>
+        <w:t xml:space="preserve">V^(no of outgoing paths)  -- create a lookup table of all paths, once. </w:t>
+      </w:r>
+    </w:p>
+    <w:p>
+      <w:pPr>
+        <w:pStyle w:val="ListParagraph"/>
+      </w:pPr>
+      <w:r>
+        <w:t xml:space="preserve">Baseline for reachability is Floyd </w:t>
+      </w:r>
+      <w:proofErr w:type="spellStart"/>
+      <w:r>
+        <w:t>marshall</w:t>
+      </w:r>
+      <w:proofErr w:type="spellEnd"/>
+      <w:r>
         <w:t>.</w:t>
       </w:r>
-      <w:r>
-        <w:rPr>
-          <w:color w:val="00B0F0"/>
-        </w:rPr>
-        <w:t xml:space="preserve"> Highlight </w:t>
-      </w:r>
-      <w:proofErr w:type="spellStart"/>
-      <w:r>
-        <w:rPr>
-          <w:color w:val="00B0F0"/>
-        </w:rPr>
-        <w:t>incut</w:t>
-      </w:r>
-      <w:proofErr w:type="spellEnd"/>
-      <w:r>
-        <w:rPr>
-          <w:color w:val="00B0F0"/>
-        </w:rPr>
-        <w:t xml:space="preserve"> and </w:t>
-      </w:r>
-      <w:proofErr w:type="spellStart"/>
-      <w:r>
-        <w:rPr>
-          <w:color w:val="00B0F0"/>
-        </w:rPr>
-        <w:t>outcut</w:t>
-      </w:r>
-      <w:proofErr w:type="spellEnd"/>
-      <w:r>
-        <w:rPr>
-          <w:color w:val="00B0F0"/>
-        </w:rPr>
-        <w:t xml:space="preserve"> in figures 6(b) and 6(c). </w:t>
-      </w:r>
-    </w:p>
-    <w:p/>
-    <w:p>
-      <w:r>
-        <w:t xml:space="preserve">W7: Related Work: </w:t>
-      </w:r>
-    </w:p>
-    <w:p/>
-    <w:p>
-      <w:r>
-        <w:t xml:space="preserve">1. It is not obvious why in Zoom the user has to have an understanding of workflow structure while this is not the case in their approach. In their approach also the user is selecting nodes and activities to eliminate (similar to selecting relevant workflow modules). Similar to Zoom, the paper considers validity of the provenance graph, except this paper is </w:t>
-      </w:r>
-      <w:proofErr w:type="spellStart"/>
-      <w:r>
-        <w:t>speciifc</w:t>
-      </w:r>
-      <w:proofErr w:type="spellEnd"/>
-      <w:r>
-        <w:t xml:space="preserve"> to PROV semantics. </w:t>
-      </w:r>
-    </w:p>
-    <w:p/>
-    <w:p>
-      <w:pPr>
-        <w:rPr>
-          <w:color w:val="00B0F0"/>
-        </w:rPr>
-      </w:pPr>
-      <w:r>
-        <w:rPr>
-          <w:color w:val="00B0F0"/>
-        </w:rPr>
-        <w:t xml:space="preserve">If we do as I suggest in answer to W3, this point has less weight. </w:t>
-      </w:r>
-    </w:p>
-    <w:p/>
-    <w:p>
-      <w:r>
-        <w:t xml:space="preserve">2. The distinction to compressing provenance graphs [18] is not evident. The proposed technique seems a strategic spin on the lineage by types. More clarification is needed as to who summaries are different than obfuscation or how a result produced by that technique is different than the result produced by path/extend/replace. </w:t>
-      </w:r>
-    </w:p>
-    <w:p/>
-    <w:p>
-      <w:pPr>
-        <w:rPr>
-          <w:color w:val="00B0F0"/>
-        </w:rPr>
-      </w:pPr>
-      <w:r>
-        <w:rPr>
-          <w:color w:val="00B0F0"/>
-        </w:rPr>
-        <w:t xml:space="preserve">[18] This seems to be about grouping multiple graphs by type, similar to our current paper.  </w:t>
-      </w:r>
-    </w:p>
-    <w:p/>
-    <w:p>
-      <w:pPr>
-        <w:outlineLvl w:val="0"/>
-      </w:pPr>
-      <w:r>
-        <w:t>Other comments</w:t>
-      </w:r>
-    </w:p>
-    <w:p/>
-    <w:p>
-      <w:pPr>
-        <w:outlineLvl w:val="0"/>
-      </w:pPr>
-      <w:r>
-        <w:t>Figure 7 (b) e5 should be shaded.</w:t>
-      </w:r>
-    </w:p>
-    <w:p>
-      <w:pPr>
-        <w:outlineLvl w:val="0"/>
-      </w:pPr>
-    </w:p>
-    <w:p>
-      <w:pPr>
-        <w:outlineLvl w:val="0"/>
-        <w:rPr>
-          <w:color w:val="00B0F0"/>
-        </w:rPr>
-      </w:pPr>
-      <w:r>
-        <w:rPr>
-          <w:color w:val="00B0F0"/>
-        </w:rPr>
-        <w:t>Agreed</w:t>
+    </w:p>
+    <w:p>
+      <w:pPr>
+        <w:pStyle w:val="ListParagraph"/>
+      </w:pPr>
+      <w:r>
+        <w:t xml:space="preserve">Note: only has to happen once. </w:t>
       </w:r>
     </w:p>
     <w:p/>
@@ -1275,6 +1562,126 @@
     </w:sectPr>
   </w:body>
 </w:document>
+</file>
+
+<file path=word/numbering.xml><?xml version="1.0" encoding="utf-8"?>
+<w:numbering xmlns:wpc="http://schemas.microsoft.com/office/word/2010/wordprocessingCanvas" xmlns:mo="http://schemas.microsoft.com/office/mac/office/2008/main" xmlns:mc="http://schemas.openxmlformats.org/markup-compatibility/2006" xmlns:mv="urn:schemas-microsoft-com:mac:vml" xmlns:o="urn:schemas-microsoft-com:office:office" xmlns:r="http://schemas.openxmlformats.org/officeDocument/2006/relationships" xmlns:m="http://schemas.openxmlformats.org/officeDocument/2006/math" xmlns:v="urn:schemas-microsoft-com:vml" xmlns:wp14="http://schemas.microsoft.com/office/word/2010/wordprocessingDrawing" xmlns:wp="http://schemas.openxmlformats.org/drawingml/2006/wordprocessingDrawing" xmlns:w10="urn:schemas-microsoft-com:office:word" xmlns:w="http://schemas.openxmlformats.org/wordprocessingml/2006/main" xmlns:w14="http://schemas.microsoft.com/office/word/2010/wordml" xmlns:wpg="http://schemas.microsoft.com/office/word/2010/wordprocessingGroup" xmlns:wpi="http://schemas.microsoft.com/office/word/2010/wordprocessingInk" xmlns:wne="http://schemas.microsoft.com/office/word/2006/wordml" xmlns:wps="http://schemas.microsoft.com/office/word/2010/wordprocessingShape" mc:Ignorable="w14 wp14">
+  <w:abstractNum w:abstractNumId="0">
+    <w:nsid w:val="37317EBC"/>
+    <w:multiLevelType w:val="hybridMultilevel"/>
+    <w:tmpl w:val="9C9A3AAE"/>
+    <w:lvl w:ilvl="0" w:tplc="1FC2C024">
+      <w:numFmt w:val="bullet"/>
+      <w:lvlText w:val="-"/>
+      <w:lvlJc w:val="left"/>
+      <w:pPr>
+        <w:ind w:left="720" w:hanging="360"/>
+      </w:pPr>
+      <w:rPr>
+        <w:rFonts w:ascii="Calibri" w:eastAsiaTheme="minorHAnsi" w:hAnsi="Calibri" w:cstheme="minorBidi" w:hint="default"/>
+      </w:rPr>
+    </w:lvl>
+    <w:lvl w:ilvl="1" w:tplc="04090003" w:tentative="1">
+      <w:start w:val="1"/>
+      <w:numFmt w:val="bullet"/>
+      <w:lvlText w:val="o"/>
+      <w:lvlJc w:val="left"/>
+      <w:pPr>
+        <w:ind w:left="1440" w:hanging="360"/>
+      </w:pPr>
+      <w:rPr>
+        <w:rFonts w:ascii="Courier New" w:hAnsi="Courier New" w:hint="default"/>
+      </w:rPr>
+    </w:lvl>
+    <w:lvl w:ilvl="2" w:tplc="04090005" w:tentative="1">
+      <w:start w:val="1"/>
+      <w:numFmt w:val="bullet"/>
+      <w:lvlText w:val=""/>
+      <w:lvlJc w:val="left"/>
+      <w:pPr>
+        <w:ind w:left="2160" w:hanging="360"/>
+      </w:pPr>
+      <w:rPr>
+        <w:rFonts w:ascii="Wingdings" w:hAnsi="Wingdings" w:hint="default"/>
+      </w:rPr>
+    </w:lvl>
+    <w:lvl w:ilvl="3" w:tplc="04090001" w:tentative="1">
+      <w:start w:val="1"/>
+      <w:numFmt w:val="bullet"/>
+      <w:lvlText w:val=""/>
+      <w:lvlJc w:val="left"/>
+      <w:pPr>
+        <w:ind w:left="2880" w:hanging="360"/>
+      </w:pPr>
+      <w:rPr>
+        <w:rFonts w:ascii="Symbol" w:hAnsi="Symbol" w:hint="default"/>
+      </w:rPr>
+    </w:lvl>
+    <w:lvl w:ilvl="4" w:tplc="04090003" w:tentative="1">
+      <w:start w:val="1"/>
+      <w:numFmt w:val="bullet"/>
+      <w:lvlText w:val="o"/>
+      <w:lvlJc w:val="left"/>
+      <w:pPr>
+        <w:ind w:left="3600" w:hanging="360"/>
+      </w:pPr>
+      <w:rPr>
+        <w:rFonts w:ascii="Courier New" w:hAnsi="Courier New" w:hint="default"/>
+      </w:rPr>
+    </w:lvl>
+    <w:lvl w:ilvl="5" w:tplc="04090005" w:tentative="1">
+      <w:start w:val="1"/>
+      <w:numFmt w:val="bullet"/>
+      <w:lvlText w:val=""/>
+      <w:lvlJc w:val="left"/>
+      <w:pPr>
+        <w:ind w:left="4320" w:hanging="360"/>
+      </w:pPr>
+      <w:rPr>
+        <w:rFonts w:ascii="Wingdings" w:hAnsi="Wingdings" w:hint="default"/>
+      </w:rPr>
+    </w:lvl>
+    <w:lvl w:ilvl="6" w:tplc="04090001" w:tentative="1">
+      <w:start w:val="1"/>
+      <w:numFmt w:val="bullet"/>
+      <w:lvlText w:val=""/>
+      <w:lvlJc w:val="left"/>
+      <w:pPr>
+        <w:ind w:left="5040" w:hanging="360"/>
+      </w:pPr>
+      <w:rPr>
+        <w:rFonts w:ascii="Symbol" w:hAnsi="Symbol" w:hint="default"/>
+      </w:rPr>
+    </w:lvl>
+    <w:lvl w:ilvl="7" w:tplc="04090003" w:tentative="1">
+      <w:start w:val="1"/>
+      <w:numFmt w:val="bullet"/>
+      <w:lvlText w:val="o"/>
+      <w:lvlJc w:val="left"/>
+      <w:pPr>
+        <w:ind w:left="5760" w:hanging="360"/>
+      </w:pPr>
+      <w:rPr>
+        <w:rFonts w:ascii="Courier New" w:hAnsi="Courier New" w:hint="default"/>
+      </w:rPr>
+    </w:lvl>
+    <w:lvl w:ilvl="8" w:tplc="04090005" w:tentative="1">
+      <w:start w:val="1"/>
+      <w:numFmt w:val="bullet"/>
+      <w:lvlText w:val=""/>
+      <w:lvlJc w:val="left"/>
+      <w:pPr>
+        <w:ind w:left="6480" w:hanging="360"/>
+      </w:pPr>
+      <w:rPr>
+        <w:rFonts w:ascii="Wingdings" w:hAnsi="Wingdings" w:hint="default"/>
+      </w:rPr>
+    </w:lvl>
+  </w:abstractNum>
+  <w:num w:numId="1">
+    <w:abstractNumId w:val="0"/>
+  </w:num>
+</w:numbering>
 </file>
 
 <file path=word/styles.xml><?xml version="1.0" encoding="utf-8"?>
@@ -1470,6 +1877,17 @@
       <w:i/>
       <w:iCs/>
     </w:rPr>
+  </w:style>
+  <w:style w:type="paragraph" w:styleId="ListParagraph">
+    <w:name w:val="List Paragraph"/>
+    <w:basedOn w:val="Normal"/>
+    <w:uiPriority w:val="34"/>
+    <w:qFormat/>
+    <w:rsid w:val="005C63A7"/>
+    <w:pPr>
+      <w:ind w:left="720"/>
+      <w:contextualSpacing/>
+    </w:pPr>
   </w:style>
 </w:styles>
 </file>
@@ -1667,6 +2085,17 @@
       <w:i/>
       <w:iCs/>
     </w:rPr>
+  </w:style>
+  <w:style w:type="paragraph" w:styleId="ListParagraph">
+    <w:name w:val="List Paragraph"/>
+    <w:basedOn w:val="Normal"/>
+    <w:uiPriority w:val="34"/>
+    <w:qFormat/>
+    <w:rsid w:val="005C63A7"/>
+    <w:pPr>
+      <w:ind w:left="720"/>
+      <w:contextualSpacing/>
+    </w:pPr>
   </w:style>
 </w:styles>
 </file>
@@ -1926,7 +2355,7 @@
   <a:extraClrSchemeLst/>
   <a:extLst>
     <a:ext uri="{05A4C25C-085E-4340-85A3-A5531E510DB2}">
-      <thm15:themeFamily xmlns="" xmlns:thm15="http://schemas.microsoft.com/office/thememl/2012/main" name="Office Theme" id="{62F939B6-93AF-4DB8-9C6B-D6C7DFDC589F}" vid="{4A3C46E8-61CC-4603-A589-7422A47A8E4A}"/>
+      <thm15:themeFamily xmlns:thm15="http://schemas.microsoft.com/office/thememl/2012/main" xmlns="" name="Office Theme" id="{62F939B6-93AF-4DB8-9C6B-D6C7DFDC589F}" vid="{4A3C46E8-61CC-4603-A589-7422A47A8E4A}"/>
     </a:ext>
   </a:extLst>
 </a:theme>

</xml_diff>